<commit_message>
Snake fertig ausser Apfel
</commit_message>
<xml_diff>
--- a/res/Uhr_Design.docx
+++ b/res/Uhr_Design.docx
@@ -424,6 +424,7 @@
         <w:tc>
           <w:tcPr>
             <w:tcW w:w="541" w:type="dxa"/>
+            <w:shd w:val="clear" w:color="auto" w:fill="FFFFFF" w:themeFill="background1"/>
           </w:tcPr>
           <w:p>
             <w:pPr>
@@ -592,6 +593,8 @@
             <w:r>
               <w:t>7</w:t>
             </w:r>
+            <w:bookmarkStart w:id="0" w:name="_GoBack"/>
+            <w:bookmarkEnd w:id="0"/>
           </w:p>
         </w:tc>
         <w:tc>
@@ -608,6 +611,7 @@
         <w:tc>
           <w:tcPr>
             <w:tcW w:w="541" w:type="dxa"/>
+            <w:shd w:val="clear" w:color="auto" w:fill="FFC000"/>
           </w:tcPr>
           <w:p>
             <w:pPr>
@@ -622,6 +626,7 @@
         <w:tc>
           <w:tcPr>
             <w:tcW w:w="541" w:type="dxa"/>
+            <w:shd w:val="clear" w:color="auto" w:fill="FFC000"/>
           </w:tcPr>
           <w:p>
             <w:pPr>
@@ -636,6 +641,7 @@
         <w:tc>
           <w:tcPr>
             <w:tcW w:w="542" w:type="dxa"/>
+            <w:shd w:val="clear" w:color="auto" w:fill="FFFFFF" w:themeFill="background1"/>
           </w:tcPr>
           <w:p>
             <w:pPr>
@@ -650,6 +656,7 @@
         <w:tc>
           <w:tcPr>
             <w:tcW w:w="542" w:type="dxa"/>
+            <w:shd w:val="clear" w:color="auto" w:fill="FFC000"/>
           </w:tcPr>
           <w:p>
             <w:pPr>
@@ -664,6 +671,7 @@
         <w:tc>
           <w:tcPr>
             <w:tcW w:w="542" w:type="dxa"/>
+            <w:shd w:val="clear" w:color="auto" w:fill="FFFFFF" w:themeFill="background1"/>
           </w:tcPr>
           <w:p>
             <w:pPr>
@@ -678,6 +686,7 @@
         <w:tc>
           <w:tcPr>
             <w:tcW w:w="542" w:type="dxa"/>
+            <w:shd w:val="clear" w:color="auto" w:fill="FFFFFF" w:themeFill="background1"/>
           </w:tcPr>
           <w:p>
             <w:pPr>
@@ -692,6 +701,7 @@
         <w:tc>
           <w:tcPr>
             <w:tcW w:w="542" w:type="dxa"/>
+            <w:shd w:val="clear" w:color="auto" w:fill="FFC000"/>
           </w:tcPr>
           <w:p>
             <w:pPr>
@@ -706,6 +716,7 @@
         <w:tc>
           <w:tcPr>
             <w:tcW w:w="542" w:type="dxa"/>
+            <w:shd w:val="clear" w:color="auto" w:fill="FFFFFF" w:themeFill="background1"/>
           </w:tcPr>
           <w:p>
             <w:pPr>
@@ -720,6 +731,7 @@
         <w:tc>
           <w:tcPr>
             <w:tcW w:w="542" w:type="dxa"/>
+            <w:shd w:val="clear" w:color="auto" w:fill="FFC000"/>
           </w:tcPr>
           <w:p>
             <w:pPr>
@@ -734,6 +746,7 @@
         <w:tc>
           <w:tcPr>
             <w:tcW w:w="542" w:type="dxa"/>
+            <w:shd w:val="clear" w:color="auto" w:fill="FFC000"/>
           </w:tcPr>
           <w:p>
             <w:pPr>
@@ -748,6 +761,7 @@
         <w:tc>
           <w:tcPr>
             <w:tcW w:w="542" w:type="dxa"/>
+            <w:shd w:val="clear" w:color="auto" w:fill="FFFFFF" w:themeFill="background1"/>
           </w:tcPr>
           <w:p>
             <w:pPr>
@@ -792,6 +806,7 @@
         <w:tc>
           <w:tcPr>
             <w:tcW w:w="541" w:type="dxa"/>
+            <w:shd w:val="clear" w:color="auto" w:fill="FFC000"/>
           </w:tcPr>
           <w:p>
             <w:pPr>
@@ -806,6 +821,7 @@
         <w:tc>
           <w:tcPr>
             <w:tcW w:w="541" w:type="dxa"/>
+            <w:shd w:val="clear" w:color="auto" w:fill="FFFFFF" w:themeFill="background1"/>
           </w:tcPr>
           <w:p>
             <w:pPr>
@@ -820,6 +836,7 @@
         <w:tc>
           <w:tcPr>
             <w:tcW w:w="542" w:type="dxa"/>
+            <w:shd w:val="clear" w:color="auto" w:fill="FFFFFF" w:themeFill="background1"/>
           </w:tcPr>
           <w:p>
             <w:pPr>
@@ -834,6 +851,7 @@
         <w:tc>
           <w:tcPr>
             <w:tcW w:w="542" w:type="dxa"/>
+            <w:shd w:val="clear" w:color="auto" w:fill="FFC000"/>
           </w:tcPr>
           <w:p>
             <w:pPr>
@@ -848,6 +866,7 @@
         <w:tc>
           <w:tcPr>
             <w:tcW w:w="542" w:type="dxa"/>
+            <w:shd w:val="clear" w:color="auto" w:fill="FFC000"/>
           </w:tcPr>
           <w:p>
             <w:pPr>
@@ -862,6 +881,7 @@
         <w:tc>
           <w:tcPr>
             <w:tcW w:w="542" w:type="dxa"/>
+            <w:shd w:val="clear" w:color="auto" w:fill="FFFFFF" w:themeFill="background1"/>
           </w:tcPr>
           <w:p>
             <w:pPr>
@@ -876,6 +896,7 @@
         <w:tc>
           <w:tcPr>
             <w:tcW w:w="542" w:type="dxa"/>
+            <w:shd w:val="clear" w:color="auto" w:fill="FFC000"/>
           </w:tcPr>
           <w:p>
             <w:pPr>
@@ -890,6 +911,7 @@
         <w:tc>
           <w:tcPr>
             <w:tcW w:w="542" w:type="dxa"/>
+            <w:shd w:val="clear" w:color="auto" w:fill="FFFFFF" w:themeFill="background1"/>
           </w:tcPr>
           <w:p>
             <w:pPr>
@@ -904,6 +926,7 @@
         <w:tc>
           <w:tcPr>
             <w:tcW w:w="542" w:type="dxa"/>
+            <w:shd w:val="clear" w:color="auto" w:fill="FFC000"/>
           </w:tcPr>
           <w:p>
             <w:pPr>
@@ -918,6 +941,7 @@
         <w:tc>
           <w:tcPr>
             <w:tcW w:w="542" w:type="dxa"/>
+            <w:shd w:val="clear" w:color="auto" w:fill="FFFFFF" w:themeFill="background1"/>
           </w:tcPr>
           <w:p>
             <w:pPr>
@@ -932,6 +956,7 @@
         <w:tc>
           <w:tcPr>
             <w:tcW w:w="542" w:type="dxa"/>
+            <w:shd w:val="clear" w:color="auto" w:fill="FFC000"/>
           </w:tcPr>
           <w:p>
             <w:pPr>
@@ -976,6 +1001,7 @@
         <w:tc>
           <w:tcPr>
             <w:tcW w:w="541" w:type="dxa"/>
+            <w:shd w:val="clear" w:color="auto" w:fill="FFC000"/>
           </w:tcPr>
           <w:p>
             <w:pPr>
@@ -990,6 +1016,7 @@
         <w:tc>
           <w:tcPr>
             <w:tcW w:w="541" w:type="dxa"/>
+            <w:shd w:val="clear" w:color="auto" w:fill="FFC000"/>
           </w:tcPr>
           <w:p>
             <w:pPr>
@@ -1004,6 +1031,7 @@
         <w:tc>
           <w:tcPr>
             <w:tcW w:w="542" w:type="dxa"/>
+            <w:shd w:val="clear" w:color="auto" w:fill="FFFFFF" w:themeFill="background1"/>
           </w:tcPr>
           <w:p>
             <w:pPr>
@@ -1018,6 +1046,7 @@
         <w:tc>
           <w:tcPr>
             <w:tcW w:w="542" w:type="dxa"/>
+            <w:shd w:val="clear" w:color="auto" w:fill="FFC000"/>
           </w:tcPr>
           <w:p>
             <w:pPr>
@@ -1032,6 +1061,7 @@
         <w:tc>
           <w:tcPr>
             <w:tcW w:w="542" w:type="dxa"/>
+            <w:shd w:val="clear" w:color="auto" w:fill="FFC000"/>
           </w:tcPr>
           <w:p>
             <w:pPr>
@@ -1046,6 +1076,7 @@
         <w:tc>
           <w:tcPr>
             <w:tcW w:w="542" w:type="dxa"/>
+            <w:shd w:val="clear" w:color="auto" w:fill="FFC000"/>
           </w:tcPr>
           <w:p>
             <w:pPr>
@@ -1060,6 +1091,7 @@
         <w:tc>
           <w:tcPr>
             <w:tcW w:w="542" w:type="dxa"/>
+            <w:shd w:val="clear" w:color="auto" w:fill="FFC000"/>
           </w:tcPr>
           <w:p>
             <w:pPr>
@@ -1074,6 +1106,7 @@
         <w:tc>
           <w:tcPr>
             <w:tcW w:w="542" w:type="dxa"/>
+            <w:shd w:val="clear" w:color="auto" w:fill="FFFFFF" w:themeFill="background1"/>
           </w:tcPr>
           <w:p>
             <w:pPr>
@@ -1088,6 +1121,7 @@
         <w:tc>
           <w:tcPr>
             <w:tcW w:w="542" w:type="dxa"/>
+            <w:shd w:val="clear" w:color="auto" w:fill="FFC000"/>
           </w:tcPr>
           <w:p>
             <w:pPr>
@@ -1102,6 +1136,7 @@
         <w:tc>
           <w:tcPr>
             <w:tcW w:w="542" w:type="dxa"/>
+            <w:shd w:val="clear" w:color="auto" w:fill="FFFFFF" w:themeFill="background1"/>
           </w:tcPr>
           <w:p>
             <w:pPr>
@@ -1116,6 +1151,7 @@
         <w:tc>
           <w:tcPr>
             <w:tcW w:w="542" w:type="dxa"/>
+            <w:shd w:val="clear" w:color="auto" w:fill="FFC000"/>
           </w:tcPr>
           <w:p>
             <w:pPr>
@@ -1160,6 +1196,7 @@
         <w:tc>
           <w:tcPr>
             <w:tcW w:w="541" w:type="dxa"/>
+            <w:shd w:val="clear" w:color="auto" w:fill="FFC000"/>
           </w:tcPr>
           <w:p>
             <w:pPr>
@@ -1174,6 +1211,7 @@
         <w:tc>
           <w:tcPr>
             <w:tcW w:w="541" w:type="dxa"/>
+            <w:shd w:val="clear" w:color="auto" w:fill="FFFFFF" w:themeFill="background1"/>
           </w:tcPr>
           <w:p>
             <w:pPr>
@@ -1188,6 +1226,7 @@
         <w:tc>
           <w:tcPr>
             <w:tcW w:w="542" w:type="dxa"/>
+            <w:shd w:val="clear" w:color="auto" w:fill="FFFFFF" w:themeFill="background1"/>
           </w:tcPr>
           <w:p>
             <w:pPr>
@@ -1202,6 +1241,7 @@
         <w:tc>
           <w:tcPr>
             <w:tcW w:w="542" w:type="dxa"/>
+            <w:shd w:val="clear" w:color="auto" w:fill="FFC000"/>
           </w:tcPr>
           <w:p>
             <w:pPr>
@@ -1216,6 +1256,7 @@
         <w:tc>
           <w:tcPr>
             <w:tcW w:w="542" w:type="dxa"/>
+            <w:shd w:val="clear" w:color="auto" w:fill="FFFFFF" w:themeFill="background1"/>
           </w:tcPr>
           <w:p>
             <w:pPr>
@@ -1230,6 +1271,7 @@
         <w:tc>
           <w:tcPr>
             <w:tcW w:w="542" w:type="dxa"/>
+            <w:shd w:val="clear" w:color="auto" w:fill="FFC000"/>
           </w:tcPr>
           <w:p>
             <w:pPr>
@@ -1244,6 +1286,7 @@
         <w:tc>
           <w:tcPr>
             <w:tcW w:w="542" w:type="dxa"/>
+            <w:shd w:val="clear" w:color="auto" w:fill="FFC000"/>
           </w:tcPr>
           <w:p>
             <w:pPr>
@@ -1258,6 +1301,7 @@
         <w:tc>
           <w:tcPr>
             <w:tcW w:w="542" w:type="dxa"/>
+            <w:shd w:val="clear" w:color="auto" w:fill="FFFFFF" w:themeFill="background1"/>
           </w:tcPr>
           <w:p>
             <w:pPr>
@@ -1272,6 +1316,7 @@
         <w:tc>
           <w:tcPr>
             <w:tcW w:w="542" w:type="dxa"/>
+            <w:shd w:val="clear" w:color="auto" w:fill="FFC000"/>
           </w:tcPr>
           <w:p>
             <w:pPr>
@@ -1286,6 +1331,7 @@
         <w:tc>
           <w:tcPr>
             <w:tcW w:w="542" w:type="dxa"/>
+            <w:shd w:val="clear" w:color="auto" w:fill="FFFFFF" w:themeFill="background1"/>
           </w:tcPr>
           <w:p>
             <w:pPr>
@@ -1300,6 +1346,7 @@
         <w:tc>
           <w:tcPr>
             <w:tcW w:w="542" w:type="dxa"/>
+            <w:shd w:val="clear" w:color="auto" w:fill="FFC000"/>
           </w:tcPr>
           <w:p>
             <w:pPr>
@@ -1344,6 +1391,7 @@
         <w:tc>
           <w:tcPr>
             <w:tcW w:w="541" w:type="dxa"/>
+            <w:shd w:val="clear" w:color="auto" w:fill="FFC000"/>
           </w:tcPr>
           <w:p>
             <w:pPr>
@@ -1358,6 +1406,7 @@
         <w:tc>
           <w:tcPr>
             <w:tcW w:w="541" w:type="dxa"/>
+            <w:shd w:val="clear" w:color="auto" w:fill="FFC000"/>
           </w:tcPr>
           <w:p>
             <w:pPr>
@@ -1372,6 +1421,7 @@
         <w:tc>
           <w:tcPr>
             <w:tcW w:w="542" w:type="dxa"/>
+            <w:shd w:val="clear" w:color="auto" w:fill="FFFFFF" w:themeFill="background1"/>
           </w:tcPr>
           <w:p>
             <w:pPr>
@@ -1386,6 +1436,7 @@
         <w:tc>
           <w:tcPr>
             <w:tcW w:w="542" w:type="dxa"/>
+            <w:shd w:val="clear" w:color="auto" w:fill="FFC000"/>
           </w:tcPr>
           <w:p>
             <w:pPr>
@@ -1400,6 +1451,7 @@
         <w:tc>
           <w:tcPr>
             <w:tcW w:w="542" w:type="dxa"/>
+            <w:shd w:val="clear" w:color="auto" w:fill="FFFFFF" w:themeFill="background1"/>
           </w:tcPr>
           <w:p>
             <w:pPr>
@@ -1414,6 +1466,7 @@
         <w:tc>
           <w:tcPr>
             <w:tcW w:w="542" w:type="dxa"/>
+            <w:shd w:val="clear" w:color="auto" w:fill="FFFFFF" w:themeFill="background1"/>
           </w:tcPr>
           <w:p>
             <w:pPr>
@@ -1428,6 +1481,7 @@
         <w:tc>
           <w:tcPr>
             <w:tcW w:w="542" w:type="dxa"/>
+            <w:shd w:val="clear" w:color="auto" w:fill="FFC000"/>
           </w:tcPr>
           <w:p>
             <w:pPr>
@@ -1442,6 +1496,7 @@
         <w:tc>
           <w:tcPr>
             <w:tcW w:w="542" w:type="dxa"/>
+            <w:shd w:val="clear" w:color="auto" w:fill="FFFFFF" w:themeFill="background1"/>
           </w:tcPr>
           <w:p>
             <w:pPr>
@@ -1456,6 +1511,7 @@
         <w:tc>
           <w:tcPr>
             <w:tcW w:w="542" w:type="dxa"/>
+            <w:shd w:val="clear" w:color="auto" w:fill="FFC000"/>
           </w:tcPr>
           <w:p>
             <w:pPr>
@@ -1470,6 +1526,7 @@
         <w:tc>
           <w:tcPr>
             <w:tcW w:w="542" w:type="dxa"/>
+            <w:shd w:val="clear" w:color="auto" w:fill="FFC000"/>
           </w:tcPr>
           <w:p>
             <w:pPr>
@@ -1484,6 +1541,7 @@
         <w:tc>
           <w:tcPr>
             <w:tcW w:w="542" w:type="dxa"/>
+            <w:shd w:val="clear" w:color="auto" w:fill="FFFFFF" w:themeFill="background1"/>
           </w:tcPr>
           <w:p>
             <w:pPr>
@@ -2388,8 +2446,6 @@
       </w:tr>
     </w:tbl>
     <w:p>
-      <w:bookmarkStart w:id="0" w:name="_GoBack"/>
-      <w:bookmarkEnd w:id="0"/>
       <w:r>
         <w:rPr>
           <w:noProof/>

</xml_diff>